<commit_message>
CAMBIOS EN DOCUMENTOS, DROPDOWN PARA REPORTES Y UN CHINGO MAS QUE NO ME ACUERDO
</commit_message>
<xml_diff>
--- a/core/app/querys/Resources/receta.docx
+++ b/core/app/querys/Resources/receta.docx
@@ -59,7 +59,7 @@
       <w:r>
         <w:rPr>
           <w:noProof/>
-          <w:lang w:val="es-ES" w:eastAsia="es-ES"/>
+          <w:lang w:eastAsia="es-MX"/>
         </w:rPr>
         <w:drawing>
           <wp:anchor distT="0" distB="0" distL="114300" distR="114300" simplePos="0" relativeHeight="251658240" behindDoc="1" locked="0" layoutInCell="1" allowOverlap="1">
@@ -183,9 +183,57 @@
         <w:t xml:space="preserve"> %SATO%</w:t>
       </w:r>
     </w:p>
+    <w:p>
+      <w:r>
+        <w:rPr>
+          <w:b/>
+        </w:rPr>
+        <w:t>MEDICAMENTOS</w:t>
+      </w:r>
+      <w:r>
+        <w:rPr>
+          <w:b/>
+        </w:rPr>
+        <w:t>:</w:t>
+      </w:r>
+      <w:r>
+        <w:t xml:space="preserve"> %MED%</w:t>
+      </w:r>
+    </w:p>
     <w:p/>
-    <w:p/>
-    <w:p/>
+    <w:p>
+      <w:pPr>
+        <w:rPr>
+          <w:b/>
+        </w:rPr>
+      </w:pPr>
+      <w:r>
+        <w:rPr>
+          <w:b/>
+        </w:rPr>
+        <w:t>PRÓXIMA CITA</w:t>
+      </w:r>
+      <w:proofErr w:type="gramStart"/>
+      <w:r>
+        <w:rPr>
+          <w:b/>
+        </w:rPr>
+        <w:t>:_</w:t>
+      </w:r>
+      <w:proofErr w:type="gramEnd"/>
+      <w:r>
+        <w:rPr>
+          <w:b/>
+        </w:rPr>
+        <w:t>___________________________________</w:t>
+      </w:r>
+      <w:r>
+        <w:rPr>
+          <w:b/>
+        </w:rPr>
+        <w:t>_______________________________</w:t>
+      </w:r>
+    </w:p>
     <w:p>
       <w:pPr>
         <w:jc w:val="center"/>

</xml_diff>